<commit_message>
Change scheme and functional requirements
</commit_message>
<xml_diff>
--- a/lab1.docx
+++ b/lab1.docx
@@ -23,25 +23,7 @@
           <w:sz w:val="28"/>
           <w:szCs w:val="28"/>
         </w:rPr>
-        <w:t>Тема</w:t>
-      </w:r>
-      <w:r>
-        <w:rPr>
-          <w:rFonts w:ascii="Times New Roman" w:hAnsi="Times New Roman" w:cs="Times New Roman"/>
-          <w:color w:val="000000"/>
-          <w:sz w:val="28"/>
-          <w:szCs w:val="28"/>
-        </w:rPr>
-        <w:t xml:space="preserve"> разрабатываемого в семестре проекта</w:t>
-      </w:r>
-      <w:r>
-        <w:rPr>
-          <w:rFonts w:ascii="Times New Roman" w:hAnsi="Times New Roman" w:cs="Times New Roman"/>
-          <w:color w:val="000000"/>
-          <w:sz w:val="28"/>
-          <w:szCs w:val="28"/>
-        </w:rPr>
-        <w:t xml:space="preserve">: </w:t>
+        <w:t xml:space="preserve">Тема разрабатываемого в семестре проекта: </w:t>
       </w:r>
     </w:p>
     <w:p>
@@ -99,23 +81,7 @@
           <w:sz w:val="28"/>
           <w:szCs w:val="28"/>
         </w:rPr>
-        <w:t xml:space="preserve">В программе существует 3 вида пользователей: администратор, </w:t>
-      </w:r>
-      <w:r>
-        <w:rPr>
-          <w:rFonts w:ascii="Times New Roman" w:hAnsi="Times New Roman" w:cs="Times New Roman"/>
-          <w:sz w:val="28"/>
-          <w:szCs w:val="28"/>
-        </w:rPr>
-        <w:t>доктор</w:t>
-      </w:r>
-      <w:r>
-        <w:rPr>
-          <w:rFonts w:ascii="Times New Roman" w:hAnsi="Times New Roman" w:cs="Times New Roman"/>
-          <w:sz w:val="28"/>
-          <w:szCs w:val="28"/>
-        </w:rPr>
-        <w:t xml:space="preserve"> и </w:t>
+        <w:t xml:space="preserve">В программе существует 3 вида пользователей: администратор, доктор и </w:t>
       </w:r>
       <w:r>
         <w:rPr>
@@ -214,15 +180,7 @@
           <w:sz w:val="28"/>
           <w:szCs w:val="28"/>
         </w:rPr>
-        <w:t xml:space="preserve">Просмотр </w:t>
-      </w:r>
-      <w:r>
-        <w:rPr>
-          <w:rFonts w:ascii="Times New Roman" w:hAnsi="Times New Roman" w:cs="Times New Roman"/>
-          <w:sz w:val="28"/>
-          <w:szCs w:val="28"/>
-        </w:rPr>
-        <w:t>типов дотации</w:t>
+        <w:t>Просмотр типов дотации</w:t>
       </w:r>
     </w:p>
     <w:p>
@@ -244,15 +202,7 @@
           <w:sz w:val="28"/>
           <w:szCs w:val="28"/>
         </w:rPr>
-        <w:t xml:space="preserve">Просмотр </w:t>
-      </w:r>
-      <w:r>
-        <w:rPr>
-          <w:rFonts w:ascii="Times New Roman" w:hAnsi="Times New Roman" w:cs="Times New Roman"/>
-          <w:sz w:val="28"/>
-          <w:szCs w:val="28"/>
-        </w:rPr>
-        <w:t>видов крови</w:t>
+        <w:t>Просмотр видов крови</w:t>
       </w:r>
     </w:p>
     <w:p>
@@ -384,6 +334,90 @@
         <w:pStyle w:val="a7"/>
         <w:numPr>
           <w:ilvl w:val="0"/>
+          <w:numId w:val="13"/>
+        </w:numPr>
+        <w:rPr>
+          <w:rFonts w:ascii="Times New Roman" w:hAnsi="Times New Roman" w:cs="Times New Roman"/>
+          <w:sz w:val="28"/>
+          <w:szCs w:val="28"/>
+        </w:rPr>
+      </w:pPr>
+      <w:r>
+        <w:rPr>
+          <w:rFonts w:ascii="Times New Roman" w:hAnsi="Times New Roman" w:cs="Times New Roman"/>
+          <w:sz w:val="28"/>
+          <w:szCs w:val="28"/>
+        </w:rPr>
+        <w:t xml:space="preserve">Изменение </w:t>
+      </w:r>
+      <w:r>
+        <w:rPr>
+          <w:rFonts w:ascii="Times New Roman" w:hAnsi="Times New Roman" w:cs="Times New Roman"/>
+          <w:sz w:val="28"/>
+          <w:szCs w:val="28"/>
+        </w:rPr>
+        <w:t>стажа</w:t>
+      </w:r>
+      <w:bookmarkStart w:id="0" w:name="_GoBack"/>
+      <w:bookmarkEnd w:id="0"/>
+      <w:r>
+        <w:rPr>
+          <w:rFonts w:ascii="Times New Roman" w:hAnsi="Times New Roman" w:cs="Times New Roman"/>
+          <w:sz w:val="28"/>
+          <w:szCs w:val="28"/>
+        </w:rPr>
+        <w:t xml:space="preserve"> доктора</w:t>
+      </w:r>
+    </w:p>
+    <w:p>
+      <w:pPr>
+        <w:pStyle w:val="a7"/>
+        <w:numPr>
+          <w:ilvl w:val="0"/>
+          <w:numId w:val="13"/>
+        </w:numPr>
+        <w:rPr>
+          <w:rFonts w:ascii="Times New Roman" w:hAnsi="Times New Roman" w:cs="Times New Roman"/>
+          <w:sz w:val="28"/>
+          <w:szCs w:val="28"/>
+        </w:rPr>
+      </w:pPr>
+      <w:r>
+        <w:rPr>
+          <w:rFonts w:ascii="Times New Roman" w:hAnsi="Times New Roman" w:cs="Times New Roman"/>
+          <w:sz w:val="28"/>
+          <w:szCs w:val="28"/>
+        </w:rPr>
+        <w:t>Изменение рейтинга доктора и донора</w:t>
+      </w:r>
+    </w:p>
+    <w:p>
+      <w:pPr>
+        <w:pStyle w:val="a7"/>
+        <w:numPr>
+          <w:ilvl w:val="0"/>
+          <w:numId w:val="13"/>
+        </w:numPr>
+        <w:rPr>
+          <w:rFonts w:ascii="Times New Roman" w:hAnsi="Times New Roman" w:cs="Times New Roman"/>
+          <w:sz w:val="28"/>
+          <w:szCs w:val="28"/>
+        </w:rPr>
+      </w:pPr>
+      <w:r>
+        <w:rPr>
+          <w:rFonts w:ascii="Times New Roman" w:hAnsi="Times New Roman" w:cs="Times New Roman"/>
+          <w:sz w:val="28"/>
+          <w:szCs w:val="28"/>
+        </w:rPr>
+        <w:t>Все вышеперечисленные функции зависят от уровня доступа администратора</w:t>
+      </w:r>
+    </w:p>
+    <w:p>
+      <w:pPr>
+        <w:pStyle w:val="a7"/>
+        <w:numPr>
+          <w:ilvl w:val="0"/>
           <w:numId w:val="12"/>
         </w:numPr>
         <w:rPr>
@@ -398,15 +432,7 @@
           <w:sz w:val="28"/>
           <w:szCs w:val="28"/>
         </w:rPr>
-        <w:t>Доктор</w:t>
-      </w:r>
-      <w:r>
-        <w:rPr>
-          <w:rFonts w:ascii="Times New Roman" w:hAnsi="Times New Roman" w:cs="Times New Roman"/>
-          <w:sz w:val="28"/>
-          <w:szCs w:val="28"/>
-        </w:rPr>
-        <w:t>:</w:t>
+        <w:t>Доктор:</w:t>
       </w:r>
     </w:p>
     <w:p>
@@ -486,7 +512,7 @@
         <w:pStyle w:val="a7"/>
         <w:numPr>
           <w:ilvl w:val="0"/>
-          <w:numId w:val="12"/>
+          <w:numId w:val="15"/>
         </w:numPr>
         <w:rPr>
           <w:rFonts w:ascii="Times New Roman" w:hAnsi="Times New Roman" w:cs="Times New Roman"/>
@@ -500,16 +526,18 @@
           <w:sz w:val="28"/>
           <w:szCs w:val="28"/>
         </w:rPr>
-        <w:t>Донор</w:t>
-      </w:r>
-      <w:r>
-        <w:rPr>
-          <w:rFonts w:ascii="Times New Roman" w:hAnsi="Times New Roman" w:cs="Times New Roman"/>
-          <w:sz w:val="28"/>
-          <w:szCs w:val="28"/>
-        </w:rPr>
-        <w:t>:</w:t>
-      </w:r>
+        <w:t xml:space="preserve">Выставление оценки донору за </w:t>
+      </w:r>
+      <w:proofErr w:type="spellStart"/>
+      <w:r>
+        <w:rPr>
+          <w:rFonts w:ascii="Times New Roman" w:hAnsi="Times New Roman" w:cs="Times New Roman"/>
+          <w:sz w:val="28"/>
+          <w:szCs w:val="28"/>
+        </w:rPr>
+        <w:t>донацию</w:t>
+      </w:r>
+      <w:proofErr w:type="spellEnd"/>
     </w:p>
     <w:p>
       <w:pPr>
@@ -530,18 +558,72 @@
           <w:sz w:val="28"/>
           <w:szCs w:val="28"/>
         </w:rPr>
-        <w:t xml:space="preserve">Запись на </w:t>
+        <w:t xml:space="preserve">Просмотр своей истории </w:t>
       </w:r>
       <w:proofErr w:type="spellStart"/>
-      <w:r>
-        <w:rPr>
-          <w:rFonts w:ascii="Times New Roman" w:hAnsi="Times New Roman" w:cs="Times New Roman"/>
-          <w:sz w:val="28"/>
-          <w:szCs w:val="28"/>
-        </w:rPr>
-        <w:t>донацию</w:t>
+      <w:proofErr w:type="gramStart"/>
+      <w:r>
+        <w:rPr>
+          <w:rFonts w:ascii="Times New Roman" w:hAnsi="Times New Roman" w:cs="Times New Roman"/>
+          <w:sz w:val="28"/>
+          <w:szCs w:val="28"/>
+        </w:rPr>
+        <w:t>донаций</w:t>
       </w:r>
       <w:proofErr w:type="spellEnd"/>
+      <w:r>
+        <w:rPr>
+          <w:rFonts w:ascii="Times New Roman" w:hAnsi="Times New Roman" w:cs="Times New Roman"/>
+          <w:sz w:val="28"/>
+          <w:szCs w:val="28"/>
+        </w:rPr>
+        <w:t>(</w:t>
+      </w:r>
+      <w:proofErr w:type="gramEnd"/>
+      <w:r>
+        <w:rPr>
+          <w:rFonts w:ascii="Times New Roman" w:hAnsi="Times New Roman" w:cs="Times New Roman"/>
+          <w:sz w:val="28"/>
+          <w:szCs w:val="28"/>
+        </w:rPr>
+        <w:t xml:space="preserve">информация по каждой </w:t>
+      </w:r>
+      <w:proofErr w:type="spellStart"/>
+      <w:r>
+        <w:rPr>
+          <w:rFonts w:ascii="Times New Roman" w:hAnsi="Times New Roman" w:cs="Times New Roman"/>
+          <w:sz w:val="28"/>
+          <w:szCs w:val="28"/>
+        </w:rPr>
+        <w:t>донации</w:t>
+      </w:r>
+      <w:proofErr w:type="spellEnd"/>
+      <w:r>
+        <w:rPr>
+          <w:rFonts w:ascii="Times New Roman" w:hAnsi="Times New Roman" w:cs="Times New Roman"/>
+          <w:sz w:val="28"/>
+          <w:szCs w:val="28"/>
+        </w:rPr>
+        <w:t xml:space="preserve">, количество, полученная итоговая сумма, последняя </w:t>
+      </w:r>
+      <w:proofErr w:type="spellStart"/>
+      <w:r>
+        <w:rPr>
+          <w:rFonts w:ascii="Times New Roman" w:hAnsi="Times New Roman" w:cs="Times New Roman"/>
+          <w:sz w:val="28"/>
+          <w:szCs w:val="28"/>
+        </w:rPr>
+        <w:t>донация</w:t>
+      </w:r>
+      <w:proofErr w:type="spellEnd"/>
+      <w:r>
+        <w:rPr>
+          <w:rFonts w:ascii="Times New Roman" w:hAnsi="Times New Roman" w:cs="Times New Roman"/>
+          <w:sz w:val="28"/>
+          <w:szCs w:val="28"/>
+        </w:rPr>
+        <w:t xml:space="preserve"> и т.д.)</w:t>
+      </w:r>
     </w:p>
     <w:p>
       <w:pPr>
@@ -562,6 +644,136 @@
           <w:sz w:val="28"/>
           <w:szCs w:val="28"/>
         </w:rPr>
+        <w:t xml:space="preserve">Просмотр заработка за каждый вид </w:t>
+      </w:r>
+      <w:proofErr w:type="spellStart"/>
+      <w:proofErr w:type="gramStart"/>
+      <w:r>
+        <w:rPr>
+          <w:rFonts w:ascii="Times New Roman" w:hAnsi="Times New Roman" w:cs="Times New Roman"/>
+          <w:sz w:val="28"/>
+          <w:szCs w:val="28"/>
+        </w:rPr>
+        <w:t>донации</w:t>
+      </w:r>
+      <w:proofErr w:type="spellEnd"/>
+      <w:r>
+        <w:rPr>
+          <w:rFonts w:ascii="Times New Roman" w:hAnsi="Times New Roman" w:cs="Times New Roman"/>
+          <w:sz w:val="28"/>
+          <w:szCs w:val="28"/>
+        </w:rPr>
+        <w:t>(</w:t>
+      </w:r>
+      <w:proofErr w:type="gramEnd"/>
+      <w:r>
+        <w:rPr>
+          <w:rFonts w:ascii="Times New Roman" w:hAnsi="Times New Roman" w:cs="Times New Roman"/>
+          <w:sz w:val="28"/>
+          <w:szCs w:val="28"/>
+        </w:rPr>
+        <w:t xml:space="preserve">зависит от вида </w:t>
+      </w:r>
+      <w:proofErr w:type="spellStart"/>
+      <w:r>
+        <w:rPr>
+          <w:rFonts w:ascii="Times New Roman" w:hAnsi="Times New Roman" w:cs="Times New Roman"/>
+          <w:sz w:val="28"/>
+          <w:szCs w:val="28"/>
+        </w:rPr>
+        <w:t>донации</w:t>
+      </w:r>
+      <w:proofErr w:type="spellEnd"/>
+      <w:r>
+        <w:rPr>
+          <w:rFonts w:ascii="Times New Roman" w:hAnsi="Times New Roman" w:cs="Times New Roman"/>
+          <w:sz w:val="28"/>
+          <w:szCs w:val="28"/>
+        </w:rPr>
+        <w:t>, стажа, рейтинговой оценки)</w:t>
+      </w:r>
+    </w:p>
+    <w:p>
+      <w:pPr>
+        <w:pStyle w:val="a7"/>
+        <w:numPr>
+          <w:ilvl w:val="0"/>
+          <w:numId w:val="12"/>
+        </w:numPr>
+        <w:rPr>
+          <w:rFonts w:ascii="Times New Roman" w:hAnsi="Times New Roman" w:cs="Times New Roman"/>
+          <w:sz w:val="28"/>
+          <w:szCs w:val="28"/>
+        </w:rPr>
+      </w:pPr>
+      <w:r>
+        <w:rPr>
+          <w:rFonts w:ascii="Times New Roman" w:hAnsi="Times New Roman" w:cs="Times New Roman"/>
+          <w:sz w:val="28"/>
+          <w:szCs w:val="28"/>
+        </w:rPr>
+        <w:t>Донор</w:t>
+      </w:r>
+      <w:r>
+        <w:rPr>
+          <w:rFonts w:ascii="Times New Roman" w:hAnsi="Times New Roman" w:cs="Times New Roman"/>
+          <w:sz w:val="28"/>
+          <w:szCs w:val="28"/>
+        </w:rPr>
+        <w:t>:</w:t>
+      </w:r>
+    </w:p>
+    <w:p>
+      <w:pPr>
+        <w:pStyle w:val="a7"/>
+        <w:numPr>
+          <w:ilvl w:val="0"/>
+          <w:numId w:val="15"/>
+        </w:numPr>
+        <w:rPr>
+          <w:rFonts w:ascii="Times New Roman" w:hAnsi="Times New Roman" w:cs="Times New Roman"/>
+          <w:sz w:val="28"/>
+          <w:szCs w:val="28"/>
+        </w:rPr>
+      </w:pPr>
+      <w:r>
+        <w:rPr>
+          <w:rFonts w:ascii="Times New Roman" w:hAnsi="Times New Roman" w:cs="Times New Roman"/>
+          <w:sz w:val="28"/>
+          <w:szCs w:val="28"/>
+        </w:rPr>
+        <w:t xml:space="preserve">Запись на </w:t>
+      </w:r>
+      <w:proofErr w:type="spellStart"/>
+      <w:r>
+        <w:rPr>
+          <w:rFonts w:ascii="Times New Roman" w:hAnsi="Times New Roman" w:cs="Times New Roman"/>
+          <w:sz w:val="28"/>
+          <w:szCs w:val="28"/>
+        </w:rPr>
+        <w:t>донацию</w:t>
+      </w:r>
+      <w:proofErr w:type="spellEnd"/>
+    </w:p>
+    <w:p>
+      <w:pPr>
+        <w:pStyle w:val="a7"/>
+        <w:numPr>
+          <w:ilvl w:val="0"/>
+          <w:numId w:val="15"/>
+        </w:numPr>
+        <w:rPr>
+          <w:rFonts w:ascii="Times New Roman" w:hAnsi="Times New Roman" w:cs="Times New Roman"/>
+          <w:sz w:val="28"/>
+          <w:szCs w:val="28"/>
+        </w:rPr>
+      </w:pPr>
+      <w:r>
+        <w:rPr>
+          <w:rFonts w:ascii="Times New Roman" w:hAnsi="Times New Roman" w:cs="Times New Roman"/>
+          <w:sz w:val="28"/>
+          <w:szCs w:val="28"/>
+        </w:rPr>
         <w:t xml:space="preserve">Удаление записи на </w:t>
       </w:r>
       <w:proofErr w:type="spellStart"/>
@@ -572,6 +784,148 @@
           <w:szCs w:val="28"/>
         </w:rPr>
         <w:t>донацию</w:t>
+      </w:r>
+      <w:proofErr w:type="spellEnd"/>
+    </w:p>
+    <w:p>
+      <w:pPr>
+        <w:pStyle w:val="a7"/>
+        <w:numPr>
+          <w:ilvl w:val="0"/>
+          <w:numId w:val="15"/>
+        </w:numPr>
+        <w:rPr>
+          <w:rFonts w:ascii="Times New Roman" w:hAnsi="Times New Roman" w:cs="Times New Roman"/>
+          <w:sz w:val="28"/>
+          <w:szCs w:val="28"/>
+        </w:rPr>
+      </w:pPr>
+      <w:r>
+        <w:rPr>
+          <w:rFonts w:ascii="Times New Roman" w:hAnsi="Times New Roman" w:cs="Times New Roman"/>
+          <w:sz w:val="28"/>
+          <w:szCs w:val="28"/>
+        </w:rPr>
+        <w:t xml:space="preserve">Просмотр своей истории </w:t>
+      </w:r>
+      <w:proofErr w:type="spellStart"/>
+      <w:proofErr w:type="gramStart"/>
+      <w:r>
+        <w:rPr>
+          <w:rFonts w:ascii="Times New Roman" w:hAnsi="Times New Roman" w:cs="Times New Roman"/>
+          <w:sz w:val="28"/>
+          <w:szCs w:val="28"/>
+        </w:rPr>
+        <w:t>донаций</w:t>
+      </w:r>
+      <w:proofErr w:type="spellEnd"/>
+      <w:r>
+        <w:rPr>
+          <w:rFonts w:ascii="Times New Roman" w:hAnsi="Times New Roman" w:cs="Times New Roman"/>
+          <w:sz w:val="28"/>
+          <w:szCs w:val="28"/>
+        </w:rPr>
+        <w:t>(</w:t>
+      </w:r>
+      <w:proofErr w:type="gramEnd"/>
+      <w:r>
+        <w:rPr>
+          <w:rFonts w:ascii="Times New Roman" w:hAnsi="Times New Roman" w:cs="Times New Roman"/>
+          <w:sz w:val="28"/>
+          <w:szCs w:val="28"/>
+        </w:rPr>
+        <w:t xml:space="preserve">информация по каждой </w:t>
+      </w:r>
+      <w:proofErr w:type="spellStart"/>
+      <w:r>
+        <w:rPr>
+          <w:rFonts w:ascii="Times New Roman" w:hAnsi="Times New Roman" w:cs="Times New Roman"/>
+          <w:sz w:val="28"/>
+          <w:szCs w:val="28"/>
+        </w:rPr>
+        <w:t>донации</w:t>
+      </w:r>
+      <w:proofErr w:type="spellEnd"/>
+      <w:r>
+        <w:rPr>
+          <w:rFonts w:ascii="Times New Roman" w:hAnsi="Times New Roman" w:cs="Times New Roman"/>
+          <w:sz w:val="28"/>
+          <w:szCs w:val="28"/>
+        </w:rPr>
+        <w:t xml:space="preserve">, </w:t>
+      </w:r>
+      <w:r>
+        <w:rPr>
+          <w:rFonts w:ascii="Times New Roman" w:hAnsi="Times New Roman" w:cs="Times New Roman"/>
+          <w:sz w:val="28"/>
+          <w:szCs w:val="28"/>
+        </w:rPr>
+        <w:t>количество,</w:t>
+      </w:r>
+      <w:r>
+        <w:rPr>
+          <w:rFonts w:ascii="Times New Roman" w:hAnsi="Times New Roman" w:cs="Times New Roman"/>
+          <w:sz w:val="28"/>
+          <w:szCs w:val="28"/>
+        </w:rPr>
+        <w:t xml:space="preserve"> полученная итоговая сумма,</w:t>
+      </w:r>
+      <w:r>
+        <w:rPr>
+          <w:rFonts w:ascii="Times New Roman" w:hAnsi="Times New Roman" w:cs="Times New Roman"/>
+          <w:sz w:val="28"/>
+          <w:szCs w:val="28"/>
+        </w:rPr>
+        <w:t xml:space="preserve"> последняя </w:t>
+      </w:r>
+      <w:proofErr w:type="spellStart"/>
+      <w:r>
+        <w:rPr>
+          <w:rFonts w:ascii="Times New Roman" w:hAnsi="Times New Roman" w:cs="Times New Roman"/>
+          <w:sz w:val="28"/>
+          <w:szCs w:val="28"/>
+        </w:rPr>
+        <w:t>донация</w:t>
+      </w:r>
+      <w:proofErr w:type="spellEnd"/>
+      <w:r>
+        <w:rPr>
+          <w:rFonts w:ascii="Times New Roman" w:hAnsi="Times New Roman" w:cs="Times New Roman"/>
+          <w:sz w:val="28"/>
+          <w:szCs w:val="28"/>
+        </w:rPr>
+        <w:t xml:space="preserve"> и т.д.)</w:t>
+      </w:r>
+    </w:p>
+    <w:p>
+      <w:pPr>
+        <w:pStyle w:val="a7"/>
+        <w:numPr>
+          <w:ilvl w:val="0"/>
+          <w:numId w:val="15"/>
+        </w:numPr>
+        <w:rPr>
+          <w:rFonts w:ascii="Times New Roman" w:hAnsi="Times New Roman" w:cs="Times New Roman"/>
+          <w:sz w:val="28"/>
+          <w:szCs w:val="28"/>
+        </w:rPr>
+      </w:pPr>
+      <w:r>
+        <w:rPr>
+          <w:rFonts w:ascii="Times New Roman" w:hAnsi="Times New Roman" w:cs="Times New Roman"/>
+          <w:sz w:val="28"/>
+          <w:szCs w:val="28"/>
+        </w:rPr>
+        <w:t xml:space="preserve">Выставление оценки доктору за </w:t>
+      </w:r>
+      <w:proofErr w:type="spellStart"/>
+      <w:r>
+        <w:rPr>
+          <w:rFonts w:ascii="Times New Roman" w:hAnsi="Times New Roman" w:cs="Times New Roman"/>
+          <w:sz w:val="28"/>
+          <w:szCs w:val="28"/>
+        </w:rPr>
+        <w:t>донации</w:t>
       </w:r>
       <w:proofErr w:type="spellEnd"/>
     </w:p>
@@ -676,7 +1030,7 @@
           <w:sz w:val="28"/>
           <w:szCs w:val="28"/>
         </w:rPr>
-        <w:t>Администратор</w:t>
+        <w:t>Пользователь</w:t>
       </w:r>
     </w:p>
     <w:p>
@@ -698,7 +1052,8 @@
           <w:sz w:val="28"/>
           <w:szCs w:val="28"/>
         </w:rPr>
-        <w:t>Врач</w:t>
+        <w:lastRenderedPageBreak/>
+        <w:t>Администратор</w:t>
       </w:r>
     </w:p>
     <w:p>
@@ -720,7 +1075,7 @@
           <w:sz w:val="28"/>
           <w:szCs w:val="28"/>
         </w:rPr>
-        <w:t>Донор</w:t>
+        <w:t>Врач</w:t>
       </w:r>
     </w:p>
     <w:p>
@@ -742,7 +1097,7 @@
           <w:sz w:val="28"/>
           <w:szCs w:val="28"/>
         </w:rPr>
-        <w:t>Расписание дотаций</w:t>
+        <w:t>Донор</w:t>
       </w:r>
     </w:p>
     <w:p>
@@ -764,7 +1119,7 @@
           <w:sz w:val="28"/>
           <w:szCs w:val="28"/>
         </w:rPr>
-        <w:t>Дотация</w:t>
+        <w:t>Расписание дотаций</w:t>
       </w:r>
     </w:p>
     <w:p>
@@ -786,7 +1141,7 @@
           <w:sz w:val="28"/>
           <w:szCs w:val="28"/>
         </w:rPr>
-        <w:t>Тип дотации</w:t>
+        <w:t>Дотация</w:t>
       </w:r>
     </w:p>
     <w:p>
@@ -808,16 +1163,7 @@
           <w:sz w:val="28"/>
           <w:szCs w:val="28"/>
         </w:rPr>
-        <w:t xml:space="preserve">Группа крови в системе </w:t>
-      </w:r>
-      <w:r>
-        <w:rPr>
-          <w:rFonts w:ascii="Times New Roman" w:hAnsi="Times New Roman" w:cs="Times New Roman"/>
-          <w:sz w:val="28"/>
-          <w:szCs w:val="28"/>
-          <w:lang w:val="en-US"/>
-        </w:rPr>
-        <w:t>ABO</w:t>
+        <w:t>Тип дотации</w:t>
       </w:r>
     </w:p>
     <w:p>
@@ -839,7 +1185,16 @@
           <w:sz w:val="28"/>
           <w:szCs w:val="28"/>
         </w:rPr>
-        <w:t>Резус фактор группы крови</w:t>
+        <w:t xml:space="preserve">Группа крови в системе </w:t>
+      </w:r>
+      <w:r>
+        <w:rPr>
+          <w:rFonts w:ascii="Times New Roman" w:hAnsi="Times New Roman" w:cs="Times New Roman"/>
+          <w:sz w:val="28"/>
+          <w:szCs w:val="28"/>
+          <w:lang w:val="en-US"/>
+        </w:rPr>
+        <w:t>ABO</w:t>
       </w:r>
     </w:p>
     <w:p>
@@ -861,49 +1216,28 @@
           <w:sz w:val="28"/>
           <w:szCs w:val="28"/>
         </w:rPr>
-        <w:t xml:space="preserve">Персональная карточка донора </w:t>
+        <w:t>Резус фактор группы крови</w:t>
       </w:r>
     </w:p>
     <w:p>
       <w:pPr>
-        <w:pStyle w:val="a7"/>
-        <w:numPr>
-          <w:ilvl w:val="0"/>
-          <w:numId w:val="23"/>
-        </w:numPr>
-        <w:rPr>
-          <w:rFonts w:ascii="Times New Roman" w:hAnsi="Times New Roman" w:cs="Times New Roman"/>
-          <w:sz w:val="28"/>
-          <w:szCs w:val="28"/>
-        </w:rPr>
-      </w:pPr>
-      <w:r>
-        <w:rPr>
-          <w:rFonts w:ascii="Times New Roman" w:hAnsi="Times New Roman" w:cs="Times New Roman"/>
-          <w:sz w:val="28"/>
-          <w:szCs w:val="28"/>
-        </w:rPr>
-        <w:t>Таблица аутентификации</w:t>
-      </w:r>
-    </w:p>
-    <w:p>
-      <w:pPr>
-        <w:rPr>
-          <w:rFonts w:ascii="Times New Roman" w:hAnsi="Times New Roman" w:cs="Times New Roman"/>
-          <w:sz w:val="28"/>
-          <w:szCs w:val="28"/>
-        </w:rPr>
-      </w:pPr>
-      <w:r>
-        <w:rPr>
-          <w:rFonts w:ascii="Times New Roman" w:hAnsi="Times New Roman" w:cs="Times New Roman"/>
-          <w:sz w:val="28"/>
-          <w:szCs w:val="28"/>
-        </w:rPr>
-        <w:lastRenderedPageBreak/>
+        <w:rPr>
+          <w:rFonts w:ascii="Times New Roman" w:hAnsi="Times New Roman" w:cs="Times New Roman"/>
+          <w:sz w:val="28"/>
+          <w:szCs w:val="28"/>
+        </w:rPr>
+      </w:pPr>
+      <w:r>
+        <w:rPr>
+          <w:rFonts w:ascii="Times New Roman" w:hAnsi="Times New Roman" w:cs="Times New Roman"/>
+          <w:noProof/>
+          <w:sz w:val="28"/>
+          <w:szCs w:val="28"/>
+          <w:lang w:eastAsia="ru-RU"/>
+        </w:rPr>
         <w:drawing>
-          <wp:inline distT="0" distB="0" distL="0" distR="0" wp14:anchorId="644BB29F" wp14:editId="40126620">
-            <wp:extent cx="5940425" cy="3411855"/>
+          <wp:inline distT="0" distB="0" distL="0" distR="0" wp14:anchorId="6A0C0DE3" wp14:editId="3FEC7C08">
+            <wp:extent cx="5940425" cy="3338195"/>
             <wp:effectExtent l="0" t="0" r="3175" b="0"/>
             <wp:docPr id="1" name="Рисунок 1"/>
             <wp:cNvGraphicFramePr>
@@ -925,7 +1259,7 @@
                   <pic:spPr>
                     <a:xfrm>
                       <a:off x="0" y="0"/>
-                      <a:ext cx="5940425" cy="3411855"/>
+                      <a:ext cx="5940425" cy="3338195"/>
                     </a:xfrm>
                     <a:prstGeom prst="rect">
                       <a:avLst/>
@@ -937,8 +1271,6 @@
           </wp:inline>
         </w:drawing>
       </w:r>
-      <w:bookmarkStart w:id="0" w:name="_GoBack"/>
-      <w:bookmarkEnd w:id="0"/>
     </w:p>
     <w:p>
       <w:pPr>

</xml_diff>